<commit_message>
Brush: add 3d brush fonction
</commit_message>
<xml_diff>
--- a/rapport.docx
+++ b/rapport.docx
@@ -3,6 +3,11 @@
 <w:document xmlns:wpc="http://schemas.microsoft.com/office/word/2010/wordprocessingCanvas" xmlns:cx="http://schemas.microsoft.com/office/drawing/2014/chartex" xmlns:cx1="http://schemas.microsoft.com/office/drawing/2015/9/8/chartex" xmlns:cx2="http://schemas.microsoft.com/office/drawing/2015/10/21/chartex" xmlns:cx3="http://schemas.microsoft.com/office/drawing/2016/5/9/chartex" xmlns:cx4="http://schemas.microsoft.com/office/drawing/2016/5/10/chartex" xmlns:cx5="http://schemas.microsoft.com/office/drawing/2016/5/11/chartex" xmlns:cx6="http://schemas.microsoft.com/office/drawing/2016/5/12/chartex" xmlns:cx7="http://schemas.microsoft.com/office/drawing/2016/5/13/chartex" xmlns:cx8="http://schemas.microsoft.com/office/drawing/2016/5/14/chartex" xmlns:mc="http://schemas.openxmlformats.org/markup-compatibility/2006" xmlns:aink="http://schemas.microsoft.com/office/drawing/2016/ink" xmlns:am3d="http://schemas.microsoft.com/office/drawing/2017/model3d" xmlns:o="urn:schemas-microsoft-com:office:office" xmlns:oel="http://schemas.microsoft.com/office/2019/extlst" xmlns:r="http://schemas.openxmlformats.org/officeDocument/2006/relationships" xmlns:m="http://schemas.openxmlformats.org/officeDocument/2006/math" xmlns:v="urn:schemas-microsoft-com:vml" xmlns:wp14="http://schemas.microsoft.com/office/word/2010/wordprocessingDrawing" xmlns:wp="http://schemas.openxmlformats.org/drawingml/2006/wordprocessingDrawing" xmlns:w10="urn:schemas-microsoft-com:office:word" xmlns:w="http://schemas.openxmlformats.org/wordprocessingml/2006/main" xmlns:w14="http://schemas.microsoft.com/office/word/2010/wordml" xmlns:w15="http://schemas.microsoft.com/office/word/2012/wordml" xmlns:w16cex="http://schemas.microsoft.com/office/word/2018/wordml/cex" xmlns:w16cid="http://schemas.microsoft.com/office/word/2016/wordml/cid" xmlns:w16="http://schemas.microsoft.com/office/word/2018/wordml" xmlns:w16du="http://schemas.microsoft.com/office/word/2023/wordml/word16du" xmlns:w16sdtdh="http://schemas.microsoft.com/office/word/2020/wordml/sdtdatahash" xmlns:w16sdtfl="http://schemas.microsoft.com/office/word/2024/wordml/sdtformatlock" xmlns:w16se="http://schemas.microsoft.com/office/word/2015/wordml/symex" xmlns:wpg="http://schemas.microsoft.com/office/word/2010/wordprocessingGroup" xmlns:wpi="http://schemas.microsoft.com/office/word/2010/wordprocessingInk" xmlns:wne="http://schemas.microsoft.com/office/word/2006/wordml" xmlns:wps="http://schemas.microsoft.com/office/word/2010/wordprocessingShape" mc:Ignorable="w14 w15 w16se w16cid w16 w16cex w16sdtdh w16sdtfl w16du wp14">
   <w:body>
     <w:p>
+      <w:pPr>
+        <w:rPr>
+          <w:rFonts w:hint="eastAsia"/>
+        </w:rPr>
+      </w:pPr>
       <w:r>
         <w:rPr>
           <w:rFonts w:hint="eastAsia"/>
@@ -11,6 +16,11 @@
       </w:r>
     </w:p>
     <w:p>
+      <w:pPr>
+        <w:rPr>
+          <w:rFonts w:hint="eastAsia"/>
+        </w:rPr>
+      </w:pPr>
       <w:r>
         <w:rPr>
           <w:rFonts w:hint="eastAsia"/>
@@ -18,7 +28,13 @@
         <w:t>然后就是失业率，人均收入这样的</w:t>
       </w:r>
     </w:p>
-    <w:p/>
+    <w:p>
+      <w:pPr>
+        <w:rPr>
+          <w:rFonts w:hint="eastAsia"/>
+        </w:rPr>
+      </w:pPr>
+    </w:p>
     <w:p>
       <w:pPr>
         <w:rPr>
@@ -33,26 +49,34 @@
       </w:r>
     </w:p>
     <w:p>
+      <w:pPr>
+        <w:rPr>
+          <w:rFonts w:hint="eastAsia"/>
+        </w:rPr>
+      </w:pPr>
       <w:r>
         <w:rPr>
           <w:rFonts w:hint="eastAsia"/>
         </w:rPr>
         <w:t>学士比例这样的</w:t>
       </w:r>
-      <w:proofErr w:type="spellStart"/>
       <w:r>
         <w:t>PctBSorMore</w:t>
       </w:r>
-      <w:proofErr w:type="spellEnd"/>
-    </w:p>
-    <w:p>
-      <w:pPr>
-        <w:rPr>
-          <w:rFonts w:hint="eastAsia"/>
-        </w:rPr>
-      </w:pPr>
-    </w:p>
-    <w:p>
+    </w:p>
+    <w:p>
+      <w:pPr>
+        <w:rPr>
+          <w:rFonts w:hint="eastAsia"/>
+        </w:rPr>
+      </w:pPr>
+    </w:p>
+    <w:p>
+      <w:pPr>
+        <w:rPr>
+          <w:rFonts w:hint="eastAsia"/>
+        </w:rPr>
+      </w:pPr>
       <w:r>
         <w:rPr>
           <w:rFonts w:hint="eastAsia"/>
@@ -60,92 +84,218 @@
         <w:t>警力肯定是不考虑，在小城市啥也没有</w:t>
       </w:r>
     </w:p>
-    <w:p/>
-    <w:p>
+    <w:p>
+      <w:pPr>
+        <w:rPr>
+          <w:rFonts w:hint="eastAsia"/>
+        </w:rPr>
+      </w:pPr>
+    </w:p>
+    <w:p>
+      <w:pPr>
+        <w:rPr>
+          <w:rFonts w:hint="eastAsia"/>
+        </w:rPr>
+      </w:pPr>
       <w:r>
         <w:t>我觉得现在这样就行了，犯罪率和中位数。我本来想加圆圈大小来体现学士人口比例，因为在一定程度上，人口素质和学士比例呈正相关，但是其实犯罪率更直接，排除。</w:t>
       </w:r>
     </w:p>
-    <w:p/>
-    <w:p>
+    <w:p>
+      <w:pPr>
+        <w:rPr>
+          <w:rFonts w:hint="eastAsia"/>
+        </w:rPr>
+      </w:pPr>
+    </w:p>
+    <w:p>
+      <w:pPr>
+        <w:rPr>
+          <w:rFonts w:hint="eastAsia"/>
+        </w:rPr>
+      </w:pPr>
       <w:r>
         <w:t>然后失业率，可以暂时留一下，但是其实如果失业的太多，也能直接看出中位数不高</w:t>
       </w:r>
     </w:p>
-    <w:p/>
-    <w:p>
+    <w:p>
+      <w:pPr>
+        <w:rPr>
+          <w:rFonts w:hint="eastAsia"/>
+        </w:rPr>
+      </w:pPr>
+    </w:p>
+    <w:p>
+      <w:pPr>
+        <w:rPr>
+          <w:rFonts w:hint="eastAsia"/>
+        </w:rPr>
+      </w:pPr>
       <w:r>
         <w:t>贫困线以下的话，也可以暂时留，但是中位数也能直接体现</w:t>
       </w:r>
     </w:p>
-    <w:p/>
-    <w:p>
+    <w:p>
+      <w:pPr>
+        <w:rPr>
+          <w:rFonts w:hint="eastAsia"/>
+        </w:rPr>
+      </w:pPr>
+    </w:p>
+    <w:p>
+      <w:pPr>
+        <w:rPr>
+          <w:rFonts w:hint="eastAsia"/>
+        </w:rPr>
+      </w:pPr>
       <w:r>
         <w:t>人均收入，当今社会人口收入差异巨大，不合适</w:t>
       </w:r>
     </w:p>
-    <w:p/>
-    <w:p>
+    <w:p>
+      <w:pPr>
+        <w:rPr>
+          <w:rFonts w:hint="eastAsia"/>
+        </w:rPr>
+      </w:pPr>
+    </w:p>
+    <w:p>
+      <w:pPr>
+        <w:rPr>
+          <w:rFonts w:hint="eastAsia"/>
+        </w:rPr>
+      </w:pPr>
       <w:r>
         <w:t>低保，和贫困同理，没什么用</w:t>
       </w:r>
     </w:p>
-    <w:p/>
-    <w:p>
+    <w:p>
+      <w:pPr>
+        <w:rPr>
+          <w:rFonts w:hint="eastAsia"/>
+        </w:rPr>
+      </w:pPr>
+    </w:p>
+    <w:p>
+      <w:pPr>
+        <w:rPr>
+          <w:rFonts w:hint="eastAsia"/>
+        </w:rPr>
+      </w:pPr>
       <w:r>
         <w:t>高中未毕业人口：可以，因为教育率太低，是潜在的犯罪对象</w:t>
       </w:r>
     </w:p>
     <w:p>
+      <w:pPr>
+        <w:rPr>
+          <w:rFonts w:hint="eastAsia"/>
+        </w:rPr>
+      </w:pPr>
       <w:r>
         <w:t>专业服务其实更好：医疗待遇等等很直观，我们都可能生病什么的，科技好经济也好</w:t>
       </w:r>
     </w:p>
-    <w:p/>
-    <w:p>
+    <w:p>
+      <w:pPr>
+        <w:rPr>
+          <w:rFonts w:hint="eastAsia"/>
+        </w:rPr>
+      </w:pPr>
+    </w:p>
+    <w:p>
+      <w:pPr>
+        <w:rPr>
+          <w:rFonts w:hint="eastAsia"/>
+        </w:rPr>
+      </w:pPr>
       <w:r>
         <w:t>技术的话，“刻板印象”是没学历就干技术，不是很合适</w:t>
       </w:r>
     </w:p>
-    <w:p/>
-    <w:p>
-      <w:r>
-        <w:t>住房成本也合适，我们需要收入</w:t>
-      </w:r>
-      <w:proofErr w:type="gramStart"/>
-      <w:r>
-        <w:t>高住房</w:t>
-      </w:r>
-      <w:proofErr w:type="gramEnd"/>
-      <w:r>
-        <w:t>成本低，留一下</w:t>
-      </w:r>
-    </w:p>
-    <w:p/>
-    <w:p>
+    <w:p>
+      <w:pPr>
+        <w:rPr>
+          <w:rFonts w:hint="eastAsia"/>
+        </w:rPr>
+      </w:pPr>
+    </w:p>
+    <w:p>
+      <w:pPr>
+        <w:rPr>
+          <w:rFonts w:hint="eastAsia"/>
+        </w:rPr>
+      </w:pPr>
+      <w:r>
+        <w:t>住房成本也合适，我们需要收入高住房成本低，留一下</w:t>
+      </w:r>
+    </w:p>
+    <w:p>
+      <w:pPr>
+        <w:rPr>
+          <w:rFonts w:hint="eastAsia"/>
+        </w:rPr>
+      </w:pPr>
+    </w:p>
+    <w:p>
+      <w:pPr>
+        <w:rPr>
+          <w:rFonts w:hint="eastAsia"/>
+        </w:rPr>
+      </w:pPr>
       <w:r>
         <w:lastRenderedPageBreak/>
         <w:t>拥有房子率，跟犯罪率也很直接有关系，不需要，不过租金收入比是一个好的！！大家基本上都租房</w:t>
       </w:r>
     </w:p>
+    <w:p>
+      <w:pPr>
+        <w:rPr>
+          <w:rFonts w:hint="eastAsia"/>
+        </w:rPr>
+      </w:pPr>
+    </w:p>
+    <w:p>
+      <w:pPr>
+        <w:rPr>
+          <w:rFonts w:hint="eastAsia"/>
+        </w:rPr>
+      </w:pPr>
+    </w:p>
+    <w:p>
+      <w:pPr>
+        <w:rPr>
+          <w:rFonts w:hint="eastAsia"/>
+        </w:rPr>
+      </w:pPr>
+      <w:r>
+        <w:t>儿童离婚率跟潜在住户一点关系没有</w:t>
+      </w:r>
+    </w:p>
+    <w:p>
+      <w:pPr>
+        <w:rPr>
+          <w:rFonts w:hint="eastAsia"/>
+        </w:rPr>
+      </w:pPr>
+      <w:r>
+        <w:t>警力也不考虑都缺失</w:t>
+      </w:r>
+    </w:p>
     <w:p/>
     <w:p/>
     <w:p>
-      <w:r>
-        <w:t>儿童离婚率跟潜在住户一点关系没有</w:t>
-      </w:r>
-    </w:p>
-    <w:p>
-      <w:r>
-        <w:t>警力也不考虑都缺失</w:t>
-      </w:r>
-    </w:p>
-    <w:p>
-      <w:pPr>
-        <w:rPr>
-          <w:rFonts w:hint="eastAsia"/>
-        </w:rPr>
-      </w:pPr>
+      <w:pPr>
+        <w:rPr>
+          <w:rFonts w:hint="eastAsia"/>
+        </w:rPr>
+      </w:pPr>
+      <w:r>
+        <w:rPr>
+          <w:rFonts w:hint="eastAsia"/>
+        </w:rPr>
+        <w:t>双击取消选择灰色框</w:t>
+      </w:r>
     </w:p>
     <w:sectPr>
       <w:pgSz w:w="11906" w:h="16838"/>
@@ -764,6 +914,7 @@
   <w:style w:type="character" w:default="1" w:styleId="a0">
     <w:name w:val="Default Paragraph Font"/>
     <w:uiPriority w:val="1"/>
+    <w:semiHidden/>
     <w:unhideWhenUsed/>
   </w:style>
   <w:style w:type="table" w:default="1" w:styleId="a1">

</xml_diff>